<commit_message>
fixed weight classes missing +
</commit_message>
<xml_diff>
--- a/Templates/MANUAL SCORESHEET TEMPLATE.docx
+++ b/Templates/MANUAL SCORESHEET TEMPLATE.docx
@@ -138,35 +138,38 @@
     <w:tbl>
       <w:tblPr>
         <w:tblStyle w:val="TableGrid"/>
-        <w:tblW w:w="21967" w:type="dxa"/>
+        <w:tblW w:w="22126" w:type="dxa"/>
         <w:tblLayout w:type="fixed"/>
         <w:tblLook w:val="04A0" w:firstRow="1" w:lastRow="0" w:firstColumn="1" w:lastColumn="0" w:noHBand="0" w:noVBand="1"/>
       </w:tblPr>
       <w:tblGrid>
-        <w:gridCol w:w="3114"/>
-        <w:gridCol w:w="1276"/>
-        <w:gridCol w:w="1701"/>
+        <w:gridCol w:w="2689"/>
         <w:gridCol w:w="850"/>
-        <w:gridCol w:w="1001"/>
-        <w:gridCol w:w="1267"/>
-        <w:gridCol w:w="913"/>
-        <w:gridCol w:w="913"/>
-        <w:gridCol w:w="914"/>
-        <w:gridCol w:w="1002"/>
-        <w:gridCol w:w="1002"/>
-        <w:gridCol w:w="1001"/>
-        <w:gridCol w:w="1002"/>
-        <w:gridCol w:w="1002"/>
-        <w:gridCol w:w="1181"/>
-        <w:gridCol w:w="942"/>
-        <w:gridCol w:w="942"/>
-        <w:gridCol w:w="942"/>
-        <w:gridCol w:w="1002"/>
+        <w:gridCol w:w="3291"/>
+        <w:gridCol w:w="678"/>
+        <w:gridCol w:w="1105"/>
+        <w:gridCol w:w="1221"/>
+        <w:gridCol w:w="880"/>
+        <w:gridCol w:w="880"/>
+        <w:gridCol w:w="881"/>
+        <w:gridCol w:w="965"/>
+        <w:gridCol w:w="965"/>
+        <w:gridCol w:w="964"/>
+        <w:gridCol w:w="965"/>
+        <w:gridCol w:w="965"/>
+        <w:gridCol w:w="1138"/>
+        <w:gridCol w:w="908"/>
+        <w:gridCol w:w="908"/>
+        <w:gridCol w:w="908"/>
+        <w:gridCol w:w="965"/>
       </w:tblGrid>
       <w:tr>
-        <w:tc>
-          <w:tcPr>
-            <w:tcW w:w="3114" w:type="dxa"/>
+        <w:trPr>
+          <w:trHeight w:val="297"/>
+        </w:trPr>
+        <w:tc>
+          <w:tcPr>
+            <w:tcW w:w="2689" w:type="dxa"/>
           </w:tcPr>
           <w:p>
             <w:pPr>
@@ -186,7 +189,7 @@
         </w:tc>
         <w:tc>
           <w:tcPr>
-            <w:tcW w:w="1276" w:type="dxa"/>
+            <w:tcW w:w="850" w:type="dxa"/>
           </w:tcPr>
           <w:p>
             <w:pPr>
@@ -206,7 +209,7 @@
         </w:tc>
         <w:tc>
           <w:tcPr>
-            <w:tcW w:w="1701" w:type="dxa"/>
+            <w:tcW w:w="3291" w:type="dxa"/>
           </w:tcPr>
           <w:p>
             <w:pPr>
@@ -228,7 +231,7 @@
         </w:tc>
         <w:tc>
           <w:tcPr>
-            <w:tcW w:w="850" w:type="dxa"/>
+            <w:tcW w:w="678" w:type="dxa"/>
           </w:tcPr>
           <w:p>
             <w:pPr>
@@ -248,7 +251,7 @@
         </w:tc>
         <w:tc>
           <w:tcPr>
-            <w:tcW w:w="1001" w:type="dxa"/>
+            <w:tcW w:w="1105" w:type="dxa"/>
           </w:tcPr>
           <w:p>
             <w:pPr>
@@ -277,7 +280,7 @@
         </w:tc>
         <w:tc>
           <w:tcPr>
-            <w:tcW w:w="1267" w:type="dxa"/>
+            <w:tcW w:w="1221" w:type="dxa"/>
           </w:tcPr>
           <w:p>
             <w:pPr>
@@ -306,7 +309,7 @@
         </w:tc>
         <w:tc>
           <w:tcPr>
-            <w:tcW w:w="913" w:type="dxa"/>
+            <w:tcW w:w="880" w:type="dxa"/>
           </w:tcPr>
           <w:p>
             <w:pPr>
@@ -326,7 +329,7 @@
         </w:tc>
         <w:tc>
           <w:tcPr>
-            <w:tcW w:w="913" w:type="dxa"/>
+            <w:tcW w:w="880" w:type="dxa"/>
           </w:tcPr>
           <w:p>
             <w:pPr>
@@ -346,7 +349,7 @@
         </w:tc>
         <w:tc>
           <w:tcPr>
-            <w:tcW w:w="914" w:type="dxa"/>
+            <w:tcW w:w="881" w:type="dxa"/>
           </w:tcPr>
           <w:p>
             <w:pPr>
@@ -366,7 +369,7 @@
         </w:tc>
         <w:tc>
           <w:tcPr>
-            <w:tcW w:w="1002" w:type="dxa"/>
+            <w:tcW w:w="965" w:type="dxa"/>
           </w:tcPr>
           <w:p>
             <w:pPr>
@@ -386,7 +389,7 @@
         </w:tc>
         <w:tc>
           <w:tcPr>
-            <w:tcW w:w="1002" w:type="dxa"/>
+            <w:tcW w:w="965" w:type="dxa"/>
           </w:tcPr>
           <w:p>
             <w:pPr>
@@ -406,7 +409,7 @@
         </w:tc>
         <w:tc>
           <w:tcPr>
-            <w:tcW w:w="1001" w:type="dxa"/>
+            <w:tcW w:w="964" w:type="dxa"/>
           </w:tcPr>
           <w:p>
             <w:pPr>
@@ -426,7 +429,7 @@
         </w:tc>
         <w:tc>
           <w:tcPr>
-            <w:tcW w:w="1002" w:type="dxa"/>
+            <w:tcW w:w="965" w:type="dxa"/>
           </w:tcPr>
           <w:p>
             <w:pPr>
@@ -446,7 +449,7 @@
         </w:tc>
         <w:tc>
           <w:tcPr>
-            <w:tcW w:w="1002" w:type="dxa"/>
+            <w:tcW w:w="965" w:type="dxa"/>
           </w:tcPr>
           <w:p>
             <w:pPr>
@@ -466,7 +469,7 @@
         </w:tc>
         <w:tc>
           <w:tcPr>
-            <w:tcW w:w="1181" w:type="dxa"/>
+            <w:tcW w:w="1138" w:type="dxa"/>
           </w:tcPr>
           <w:p>
             <w:pPr>
@@ -486,7 +489,7 @@
         </w:tc>
         <w:tc>
           <w:tcPr>
-            <w:tcW w:w="942" w:type="dxa"/>
+            <w:tcW w:w="908" w:type="dxa"/>
           </w:tcPr>
           <w:p>
             <w:pPr>
@@ -506,7 +509,7 @@
         </w:tc>
         <w:tc>
           <w:tcPr>
-            <w:tcW w:w="942" w:type="dxa"/>
+            <w:tcW w:w="908" w:type="dxa"/>
           </w:tcPr>
           <w:p>
             <w:pPr>
@@ -526,7 +529,7 @@
         </w:tc>
         <w:tc>
           <w:tcPr>
-            <w:tcW w:w="942" w:type="dxa"/>
+            <w:tcW w:w="908" w:type="dxa"/>
           </w:tcPr>
           <w:p>
             <w:pPr>
@@ -546,7 +549,7 @@
         </w:tc>
         <w:tc>
           <w:tcPr>
-            <w:tcW w:w="1002" w:type="dxa"/>
+            <w:tcW w:w="965" w:type="dxa"/>
           </w:tcPr>
           <w:p>
             <w:pPr>

</xml_diff>